<commit_message>
terminando o da ana paula
</commit_message>
<xml_diff>
--- a/src/template/NOTA BG Nº  - DRH 1  - 2025 -ELOGIO DOAÇÃO DE SANGUE TEN LOUREIRO.docx
+++ b/src/template/NOTA BG Nº  - DRH 1  - 2025 -ELOGIO DOAÇÃO DE SANGUE TEN LOUREIRO.docx
@@ -1,6 +1,6 @@
 
 <file path=word/document.xml><?xml version="1.0" encoding="utf-8"?>
-<w:document xmlns:wpc="http://schemas.microsoft.com/office/word/2010/wordprocessingCanvas" xmlns:mc="http://schemas.openxmlformats.org/markup-compatibility/2006" xmlns:o="urn:schemas-microsoft-com:office:office" xmlns:r="http://schemas.openxmlformats.org/officeDocument/2006/relationships" xmlns:m="http://schemas.openxmlformats.org/officeDocument/2006/math" xmlns:v="urn:schemas-microsoft-com:vml" xmlns:wp14="http://schemas.microsoft.com/office/word/2010/wordprocessingDrawing" xmlns:wp="http://schemas.openxmlformats.org/drawingml/2006/wordprocessingDrawing" xmlns:w10="urn:schemas-microsoft-com:office:word" xmlns:w="http://schemas.openxmlformats.org/wordprocessingml/2006/main" xmlns:w14="http://schemas.microsoft.com/office/word/2010/wordml" xmlns:w15="http://schemas.microsoft.com/office/word/2012/wordml" xmlns:wpg="http://schemas.microsoft.com/office/word/2010/wordprocessingGroup" xmlns:wpi="http://schemas.microsoft.com/office/word/2010/wordprocessingInk" xmlns:wne="http://schemas.microsoft.com/office/word/2006/wordml" xmlns:wps="http://schemas.microsoft.com/office/word/2010/wordprocessingShape" mc:Ignorable="w14 w15 wp14">
+<w:document xmlns:wpc="http://schemas.microsoft.com/office/word/2010/wordprocessingCanvas" xmlns:cx="http://schemas.microsoft.com/office/drawing/2014/chartex" xmlns:cx1="http://schemas.microsoft.com/office/drawing/2015/9/8/chartex" xmlns:cx2="http://schemas.microsoft.com/office/drawing/2015/10/21/chartex" xmlns:cx3="http://schemas.microsoft.com/office/drawing/2016/5/9/chartex" xmlns:cx4="http://schemas.microsoft.com/office/drawing/2016/5/10/chartex" xmlns:cx5="http://schemas.microsoft.com/office/drawing/2016/5/11/chartex" xmlns:cx6="http://schemas.microsoft.com/office/drawing/2016/5/12/chartex" xmlns:cx7="http://schemas.microsoft.com/office/drawing/2016/5/13/chartex" xmlns:cx8="http://schemas.microsoft.com/office/drawing/2016/5/14/chartex" xmlns:mc="http://schemas.openxmlformats.org/markup-compatibility/2006" xmlns:aink="http://schemas.microsoft.com/office/drawing/2016/ink" xmlns:am3d="http://schemas.microsoft.com/office/drawing/2017/model3d" xmlns:o="urn:schemas-microsoft-com:office:office" xmlns:oel="http://schemas.microsoft.com/office/2019/extlst" xmlns:r="http://schemas.openxmlformats.org/officeDocument/2006/relationships" xmlns:m="http://schemas.openxmlformats.org/officeDocument/2006/math" xmlns:v="urn:schemas-microsoft-com:vml" xmlns:wp14="http://schemas.microsoft.com/office/word/2010/wordprocessingDrawing" xmlns:wp="http://schemas.openxmlformats.org/drawingml/2006/wordprocessingDrawing" xmlns:w10="urn:schemas-microsoft-com:office:word" xmlns:w="http://schemas.openxmlformats.org/wordprocessingml/2006/main" xmlns:w14="http://schemas.microsoft.com/office/word/2010/wordml" xmlns:w15="http://schemas.microsoft.com/office/word/2012/wordml" xmlns:w16cex="http://schemas.microsoft.com/office/word/2018/wordml/cex" xmlns:w16cid="http://schemas.microsoft.com/office/word/2016/wordml/cid" xmlns:w16="http://schemas.microsoft.com/office/word/2018/wordml" xmlns:w16du="http://schemas.microsoft.com/office/word/2023/wordml/word16du" xmlns:w16sdtdh="http://schemas.microsoft.com/office/word/2020/wordml/sdtdatahash" xmlns:w16sdtfl="http://schemas.microsoft.com/office/word/2024/wordml/sdtformatlock" xmlns:w16se="http://schemas.microsoft.com/office/word/2015/wordml/symex" xmlns:wpg="http://schemas.microsoft.com/office/word/2010/wordprocessingGroup" xmlns:wpi="http://schemas.microsoft.com/office/word/2010/wordprocessingInk" xmlns:wne="http://schemas.microsoft.com/office/word/2006/wordml" xmlns:wps="http://schemas.microsoft.com/office/word/2010/wordprocessingShape" mc:Ignorable="w14 w15 w16se w16cid w16 w16cex w16sdtdh w16sdtfl w16du wp14">
   <w:body>
     <w:p>
       <w:pPr>
@@ -227,7 +227,7 @@
               </wp:anchor>
             </w:drawing>
           </mc:Choice>
-          <mc:Fallback xmlns:w16se="http://schemas.microsoft.com/office/word/2015/wordml/symex" xmlns:w16sdtfl="http://schemas.microsoft.com/office/word/2024/wordml/sdtformatlock" xmlns:w16sdtdh="http://schemas.microsoft.com/office/word/2020/wordml/sdtdatahash" xmlns:w16du="http://schemas.microsoft.com/office/word/2023/wordml/word16du" xmlns:w16="http://schemas.microsoft.com/office/word/2018/wordml" xmlns:w16cid="http://schemas.microsoft.com/office/word/2016/wordml/cid" xmlns:w16cex="http://schemas.microsoft.com/office/word/2018/wordml/cex" xmlns:oel="http://schemas.microsoft.com/office/2019/extlst" xmlns:am3d="http://schemas.microsoft.com/office/drawing/2017/model3d" xmlns:aink="http://schemas.microsoft.com/office/drawing/2016/ink" xmlns:cx8="http://schemas.microsoft.com/office/drawing/2016/5/14/chartex" xmlns:cx7="http://schemas.microsoft.com/office/drawing/2016/5/13/chartex" xmlns:cx6="http://schemas.microsoft.com/office/drawing/2016/5/12/chartex" xmlns:cx5="http://schemas.microsoft.com/office/drawing/2016/5/11/chartex" xmlns:cx4="http://schemas.microsoft.com/office/drawing/2016/5/10/chartex" xmlns:cx3="http://schemas.microsoft.com/office/drawing/2016/5/9/chartex" xmlns:cx2="http://schemas.microsoft.com/office/drawing/2015/10/21/chartex" xmlns:cx1="http://schemas.microsoft.com/office/drawing/2015/9/8/chartex" xmlns:cx="http://schemas.microsoft.com/office/drawing/2014/chartex">
+          <mc:Fallback>
             <w:pict>
               <v:shapetype w14:anchorId="606E53B5" id="_x0000_t202" coordsize="21600,21600" o:spt="202" path="m,l,21600r21600,l21600,xe">
                 <v:stroke joinstyle="miter"/>
@@ -378,13 +378,41 @@
         <w:rPr>
           <w:b/>
         </w:rPr>
-        <w:t>XX</w:t>
-      </w:r>
+        <w:t>{</w:t>
+      </w:r>
+      <w:proofErr w:type="spellStart"/>
       <w:r>
         <w:rPr>
           <w:b/>
         </w:rPr>
-        <w:t>/DP</w:t>
+        <w:t>nota_</w:t>
+      </w:r>
+      <w:proofErr w:type="gramStart"/>
+      <w:r>
+        <w:rPr>
+          <w:b/>
+        </w:rPr>
+        <w:t>bg</w:t>
+      </w:r>
+      <w:proofErr w:type="spellEnd"/>
+      <w:r>
+        <w:rPr>
+          <w:b/>
+        </w:rPr>
+        <w:t>}</w:t>
+      </w:r>
+      <w:r>
+        <w:rPr>
+          <w:b/>
+        </w:rPr>
+        <w:t>/</w:t>
+      </w:r>
+      <w:proofErr w:type="gramEnd"/>
+      <w:r>
+        <w:rPr>
+          <w:b/>
+        </w:rPr>
+        <w:t>DP</w:t>
       </w:r>
       <w:r>
         <w:rPr>
@@ -495,19 +523,65 @@
         <w:rPr>
           <w:color w:val="FF0000"/>
         </w:rPr>
-        <w:t xml:space="preserve">1º </w:t>
-      </w:r>
+        <w:t>{</w:t>
+      </w:r>
+      <w:proofErr w:type="spellStart"/>
       <w:r>
         <w:rPr>
           <w:color w:val="FF0000"/>
         </w:rPr>
-        <w:t xml:space="preserve">TEN QCOBM </w:t>
-      </w:r>
+        <w:t>posto_graduacao</w:t>
+      </w:r>
+      <w:proofErr w:type="spellEnd"/>
       <w:r>
         <w:rPr>
           <w:color w:val="FF0000"/>
         </w:rPr>
-        <w:t>ALFREDO</w:t>
+        <w:t>}</w:t>
+      </w:r>
+      <w:r>
+        <w:rPr>
+          <w:color w:val="FF0000"/>
+        </w:rPr>
+        <w:t xml:space="preserve"> </w:t>
+      </w:r>
+      <w:r>
+        <w:rPr>
+          <w:color w:val="FF0000"/>
+        </w:rPr>
+        <w:t>{quadro}</w:t>
+      </w:r>
+      <w:r>
+        <w:rPr>
+          <w:color w:val="FF0000"/>
+        </w:rPr>
+        <w:t xml:space="preserve"> </w:t>
+      </w:r>
+      <w:r>
+        <w:rPr>
+          <w:color w:val="FF0000"/>
+        </w:rPr>
+        <w:t>{</w:t>
+      </w:r>
+      <w:proofErr w:type="spellStart"/>
+      <w:r>
+        <w:rPr>
+          <w:color w:val="FF0000"/>
+        </w:rPr>
+        <w:t>nome_milita</w:t>
+      </w:r>
+      <w:r>
+        <w:rPr>
+          <w:color w:val="FF0000"/>
+        </w:rPr>
+        <w:t>r</w:t>
+      </w:r>
+      <w:proofErr w:type="spellEnd"/>
+      <w:r>
+        <w:rPr>
+          <w:color w:val="FF0000"/>
+        </w:rPr>
+        <w:t>}</w:t>
       </w:r>
       <w:r>
         <w:rPr>
@@ -529,51 +603,63 @@
           <w:b/>
           <w:color w:val="FF0000"/>
         </w:rPr>
-        <w:t>4.10</w:t>
-      </w:r>
+        <w:t>{</w:t>
+      </w:r>
+      <w:proofErr w:type="spellStart"/>
       <w:r>
         <w:rPr>
           <w:b/>
           <w:color w:val="FF0000"/>
         </w:rPr>
-        <w:t>.202</w:t>
-      </w:r>
+        <w:t>data_doacao</w:t>
+      </w:r>
+      <w:proofErr w:type="spellEnd"/>
       <w:r>
         <w:rPr>
           <w:b/>
           <w:color w:val="FF0000"/>
         </w:rPr>
-        <w:t>5</w:t>
-      </w:r>
-      <w:r>
-        <w:t xml:space="preserve">. Atestado pelo(a) </w:t>
+        <w:t>}</w:t>
+      </w:r>
+      <w:r>
+        <w:t>. Atestado pelo(a)</w:t>
       </w:r>
       <w:r>
         <w:rPr>
           <w:color w:val="FF0000"/>
         </w:rPr>
-        <w:t>En</w:t>
+        <w:t xml:space="preserve"> {atestador}</w:t>
+      </w:r>
+      <w:r>
+        <w:t xml:space="preserve">, COREN/AM </w:t>
       </w:r>
       <w:r>
         <w:rPr>
           <w:color w:val="FF0000"/>
         </w:rPr>
-        <w:t xml:space="preserve">fª </w:t>
-      </w:r>
+        <w:t>{</w:t>
+      </w:r>
+      <w:proofErr w:type="spellStart"/>
+      <w:proofErr w:type="gramStart"/>
       <w:r>
         <w:rPr>
           <w:color w:val="FF0000"/>
         </w:rPr>
-        <w:t>Antonia Liomar P. de Carvalho</w:t>
-      </w:r>
-      <w:r>
-        <w:t xml:space="preserve">, COREN/AM </w:t>
-      </w:r>
+        <w:t>numero</w:t>
+      </w:r>
+      <w:proofErr w:type="gramEnd"/>
       <w:r>
         <w:rPr>
           <w:color w:val="FF0000"/>
         </w:rPr>
-        <w:t>479.807</w:t>
+        <w:t>_coren</w:t>
+      </w:r>
+      <w:proofErr w:type="spellEnd"/>
+      <w:r>
+        <w:rPr>
+          <w:color w:val="FF0000"/>
+        </w:rPr>
+        <w:t>}</w:t>
       </w:r>
       <w:r>
         <w:rPr>
@@ -699,6 +785,8 @@
         </w:rPr>
         <w:t>(</w:t>
       </w:r>
+      <w:proofErr w:type="spellStart"/>
+      <w:proofErr w:type="gramStart"/>
       <w:r>
         <w:rPr>
           <w:bCs/>
@@ -707,8 +795,20 @@
           <w:sz w:val="20"/>
           <w:szCs w:val="20"/>
         </w:rPr>
-        <w:t>01.01.022101.033790/2025-23</w:t>
-      </w:r>
+        <w:t>numero</w:t>
+      </w:r>
+      <w:proofErr w:type="gramEnd"/>
+      <w:r>
+        <w:rPr>
+          <w:bCs/>
+          <w:i/>
+          <w:color w:val="FF0000"/>
+          <w:sz w:val="20"/>
+          <w:szCs w:val="20"/>
+        </w:rPr>
+        <w:t>_siged</w:t>
+      </w:r>
+      <w:proofErr w:type="spellEnd"/>
       <w:r>
         <w:rPr>
           <w:i/>
@@ -768,28 +868,21 @@
         <w:rPr>
           <w:color w:val="FF0000"/>
         </w:rPr>
-        <w:t>8</w:t>
-      </w:r>
+        <w:t>{</w:t>
+      </w:r>
+      <w:proofErr w:type="spellStart"/>
       <w:r>
         <w:rPr>
           <w:color w:val="FF0000"/>
         </w:rPr>
-        <w:t xml:space="preserve"> </w:t>
-      </w:r>
-      <w:r>
-        <w:t xml:space="preserve">de </w:t>
-      </w:r>
+        <w:t>data_atual</w:t>
+      </w:r>
+      <w:proofErr w:type="spellEnd"/>
       <w:r>
         <w:rPr>
           <w:color w:val="FF0000"/>
         </w:rPr>
-        <w:t>outubro</w:t>
-      </w:r>
-      <w:r>
-        <w:t xml:space="preserve"> de 202</w:t>
-      </w:r>
-      <w:r>
-        <w:t>5</w:t>
+        <w:t>}</w:t>
       </w:r>
       <w:r>
         <w:t>.</w:t>
@@ -811,8 +904,6 @@
           <w:bCs w:val="0"/>
         </w:rPr>
       </w:pPr>
-      <w:bookmarkStart w:id="0" w:name="_GoBack"/>
-      <w:bookmarkEnd w:id="0"/>
     </w:p>
     <w:p/>
     <w:p>
@@ -885,7 +976,7 @@
 </file>
 
 <file path=word/endnotes.xml><?xml version="1.0" encoding="utf-8"?>
-<w:endnotes xmlns:wpc="http://schemas.microsoft.com/office/word/2010/wordprocessingCanvas" xmlns:mc="http://schemas.openxmlformats.org/markup-compatibility/2006" xmlns:o="urn:schemas-microsoft-com:office:office" xmlns:r="http://schemas.openxmlformats.org/officeDocument/2006/relationships" xmlns:m="http://schemas.openxmlformats.org/officeDocument/2006/math" xmlns:v="urn:schemas-microsoft-com:vml" xmlns:wp14="http://schemas.microsoft.com/office/word/2010/wordprocessingDrawing" xmlns:wp="http://schemas.openxmlformats.org/drawingml/2006/wordprocessingDrawing" xmlns:w10="urn:schemas-microsoft-com:office:word" xmlns:w="http://schemas.openxmlformats.org/wordprocessingml/2006/main" xmlns:w14="http://schemas.microsoft.com/office/word/2010/wordml" xmlns:w15="http://schemas.microsoft.com/office/word/2012/wordml" xmlns:wpg="http://schemas.microsoft.com/office/word/2010/wordprocessingGroup" xmlns:wpi="http://schemas.microsoft.com/office/word/2010/wordprocessingInk" xmlns:wne="http://schemas.microsoft.com/office/word/2006/wordml" xmlns:wps="http://schemas.microsoft.com/office/word/2010/wordprocessingShape" mc:Ignorable="w14 w15 wp14">
+<w:endnotes xmlns:wpc="http://schemas.microsoft.com/office/word/2010/wordprocessingCanvas" xmlns:cx="http://schemas.microsoft.com/office/drawing/2014/chartex" xmlns:cx1="http://schemas.microsoft.com/office/drawing/2015/9/8/chartex" xmlns:cx2="http://schemas.microsoft.com/office/drawing/2015/10/21/chartex" xmlns:cx3="http://schemas.microsoft.com/office/drawing/2016/5/9/chartex" xmlns:cx4="http://schemas.microsoft.com/office/drawing/2016/5/10/chartex" xmlns:cx5="http://schemas.microsoft.com/office/drawing/2016/5/11/chartex" xmlns:cx6="http://schemas.microsoft.com/office/drawing/2016/5/12/chartex" xmlns:cx7="http://schemas.microsoft.com/office/drawing/2016/5/13/chartex" xmlns:cx8="http://schemas.microsoft.com/office/drawing/2016/5/14/chartex" xmlns:mc="http://schemas.openxmlformats.org/markup-compatibility/2006" xmlns:aink="http://schemas.microsoft.com/office/drawing/2016/ink" xmlns:am3d="http://schemas.microsoft.com/office/drawing/2017/model3d" xmlns:o="urn:schemas-microsoft-com:office:office" xmlns:oel="http://schemas.microsoft.com/office/2019/extlst" xmlns:r="http://schemas.openxmlformats.org/officeDocument/2006/relationships" xmlns:m="http://schemas.openxmlformats.org/officeDocument/2006/math" xmlns:v="urn:schemas-microsoft-com:vml" xmlns:wp14="http://schemas.microsoft.com/office/word/2010/wordprocessingDrawing" xmlns:wp="http://schemas.openxmlformats.org/drawingml/2006/wordprocessingDrawing" xmlns:w10="urn:schemas-microsoft-com:office:word" xmlns:w="http://schemas.openxmlformats.org/wordprocessingml/2006/main" xmlns:w14="http://schemas.microsoft.com/office/word/2010/wordml" xmlns:w15="http://schemas.microsoft.com/office/word/2012/wordml" xmlns:w16cex="http://schemas.microsoft.com/office/word/2018/wordml/cex" xmlns:w16cid="http://schemas.microsoft.com/office/word/2016/wordml/cid" xmlns:w16="http://schemas.microsoft.com/office/word/2018/wordml" xmlns:w16du="http://schemas.microsoft.com/office/word/2023/wordml/word16du" xmlns:w16sdtdh="http://schemas.microsoft.com/office/word/2020/wordml/sdtdatahash" xmlns:w16sdtfl="http://schemas.microsoft.com/office/word/2024/wordml/sdtformatlock" xmlns:w16se="http://schemas.microsoft.com/office/word/2015/wordml/symex" xmlns:wpg="http://schemas.microsoft.com/office/word/2010/wordprocessingGroup" xmlns:wpi="http://schemas.microsoft.com/office/word/2010/wordprocessingInk" xmlns:wne="http://schemas.microsoft.com/office/word/2006/wordml" xmlns:wps="http://schemas.microsoft.com/office/word/2010/wordprocessingShape" mc:Ignorable="w14 w15 w16se w16cid w16 w16cex w16sdtdh w16sdtfl w16du wp14">
   <w:endnote w:type="separator" w:id="-1">
     <w:p>
       <w:r>
@@ -904,7 +995,7 @@
 </file>
 
 <file path=word/footnotes.xml><?xml version="1.0" encoding="utf-8"?>
-<w:footnotes xmlns:wpc="http://schemas.microsoft.com/office/word/2010/wordprocessingCanvas" xmlns:mc="http://schemas.openxmlformats.org/markup-compatibility/2006" xmlns:o="urn:schemas-microsoft-com:office:office" xmlns:r="http://schemas.openxmlformats.org/officeDocument/2006/relationships" xmlns:m="http://schemas.openxmlformats.org/officeDocument/2006/math" xmlns:v="urn:schemas-microsoft-com:vml" xmlns:wp14="http://schemas.microsoft.com/office/word/2010/wordprocessingDrawing" xmlns:wp="http://schemas.openxmlformats.org/drawingml/2006/wordprocessingDrawing" xmlns:w10="urn:schemas-microsoft-com:office:word" xmlns:w="http://schemas.openxmlformats.org/wordprocessingml/2006/main" xmlns:w14="http://schemas.microsoft.com/office/word/2010/wordml" xmlns:w15="http://schemas.microsoft.com/office/word/2012/wordml" xmlns:wpg="http://schemas.microsoft.com/office/word/2010/wordprocessingGroup" xmlns:wpi="http://schemas.microsoft.com/office/word/2010/wordprocessingInk" xmlns:wne="http://schemas.microsoft.com/office/word/2006/wordml" xmlns:wps="http://schemas.microsoft.com/office/word/2010/wordprocessingShape" mc:Ignorable="w14 w15 wp14">
+<w:footnotes xmlns:wpc="http://schemas.microsoft.com/office/word/2010/wordprocessingCanvas" xmlns:cx="http://schemas.microsoft.com/office/drawing/2014/chartex" xmlns:cx1="http://schemas.microsoft.com/office/drawing/2015/9/8/chartex" xmlns:cx2="http://schemas.microsoft.com/office/drawing/2015/10/21/chartex" xmlns:cx3="http://schemas.microsoft.com/office/drawing/2016/5/9/chartex" xmlns:cx4="http://schemas.microsoft.com/office/drawing/2016/5/10/chartex" xmlns:cx5="http://schemas.microsoft.com/office/drawing/2016/5/11/chartex" xmlns:cx6="http://schemas.microsoft.com/office/drawing/2016/5/12/chartex" xmlns:cx7="http://schemas.microsoft.com/office/drawing/2016/5/13/chartex" xmlns:cx8="http://schemas.microsoft.com/office/drawing/2016/5/14/chartex" xmlns:mc="http://schemas.openxmlformats.org/markup-compatibility/2006" xmlns:aink="http://schemas.microsoft.com/office/drawing/2016/ink" xmlns:am3d="http://schemas.microsoft.com/office/drawing/2017/model3d" xmlns:o="urn:schemas-microsoft-com:office:office" xmlns:oel="http://schemas.microsoft.com/office/2019/extlst" xmlns:r="http://schemas.openxmlformats.org/officeDocument/2006/relationships" xmlns:m="http://schemas.openxmlformats.org/officeDocument/2006/math" xmlns:v="urn:schemas-microsoft-com:vml" xmlns:wp14="http://schemas.microsoft.com/office/word/2010/wordprocessingDrawing" xmlns:wp="http://schemas.openxmlformats.org/drawingml/2006/wordprocessingDrawing" xmlns:w10="urn:schemas-microsoft-com:office:word" xmlns:w="http://schemas.openxmlformats.org/wordprocessingml/2006/main" xmlns:w14="http://schemas.microsoft.com/office/word/2010/wordml" xmlns:w15="http://schemas.microsoft.com/office/word/2012/wordml" xmlns:w16cex="http://schemas.microsoft.com/office/word/2018/wordml/cex" xmlns:w16cid="http://schemas.microsoft.com/office/word/2016/wordml/cid" xmlns:w16="http://schemas.microsoft.com/office/word/2018/wordml" xmlns:w16du="http://schemas.microsoft.com/office/word/2023/wordml/word16du" xmlns:w16sdtdh="http://schemas.microsoft.com/office/word/2020/wordml/sdtdatahash" xmlns:w16sdtfl="http://schemas.microsoft.com/office/word/2024/wordml/sdtformatlock" xmlns:w16se="http://schemas.microsoft.com/office/word/2015/wordml/symex" xmlns:wpg="http://schemas.microsoft.com/office/word/2010/wordprocessingGroup" xmlns:wpi="http://schemas.microsoft.com/office/word/2010/wordprocessingInk" xmlns:wne="http://schemas.microsoft.com/office/word/2006/wordml" xmlns:wps="http://schemas.microsoft.com/office/word/2010/wordprocessingShape" mc:Ignorable="w14 w15 w16se w16cid w16 w16cex w16sdtdh w16sdtfl w16du wp14">
   <w:footnote w:type="separator" w:id="-1">
     <w:p>
       <w:r>
@@ -923,7 +1014,7 @@
 </file>
 
 <file path=word/numbering.xml><?xml version="1.0" encoding="utf-8"?>
-<w:numbering xmlns:wpc="http://schemas.microsoft.com/office/word/2010/wordprocessingCanvas" xmlns:mc="http://schemas.openxmlformats.org/markup-compatibility/2006" xmlns:o="urn:schemas-microsoft-com:office:office" xmlns:r="http://schemas.openxmlformats.org/officeDocument/2006/relationships" xmlns:m="http://schemas.openxmlformats.org/officeDocument/2006/math" xmlns:v="urn:schemas-microsoft-com:vml" xmlns:wp14="http://schemas.microsoft.com/office/word/2010/wordprocessingDrawing" xmlns:wp="http://schemas.openxmlformats.org/drawingml/2006/wordprocessingDrawing" xmlns:w10="urn:schemas-microsoft-com:office:word" xmlns:w="http://schemas.openxmlformats.org/wordprocessingml/2006/main" xmlns:w14="http://schemas.microsoft.com/office/word/2010/wordml" xmlns:w15="http://schemas.microsoft.com/office/word/2012/wordml" xmlns:wpg="http://schemas.microsoft.com/office/word/2010/wordprocessingGroup" xmlns:wpi="http://schemas.microsoft.com/office/word/2010/wordprocessingInk" xmlns:wne="http://schemas.microsoft.com/office/word/2006/wordml" xmlns:wps="http://schemas.microsoft.com/office/word/2010/wordprocessingShape" mc:Ignorable="w14 w15 wp14">
+<w:numbering xmlns:wpc="http://schemas.microsoft.com/office/word/2010/wordprocessingCanvas" xmlns:cx="http://schemas.microsoft.com/office/drawing/2014/chartex" xmlns:cx1="http://schemas.microsoft.com/office/drawing/2015/9/8/chartex" xmlns:cx2="http://schemas.microsoft.com/office/drawing/2015/10/21/chartex" xmlns:cx3="http://schemas.microsoft.com/office/drawing/2016/5/9/chartex" xmlns:cx4="http://schemas.microsoft.com/office/drawing/2016/5/10/chartex" xmlns:cx5="http://schemas.microsoft.com/office/drawing/2016/5/11/chartex" xmlns:cx6="http://schemas.microsoft.com/office/drawing/2016/5/12/chartex" xmlns:cx7="http://schemas.microsoft.com/office/drawing/2016/5/13/chartex" xmlns:cx8="http://schemas.microsoft.com/office/drawing/2016/5/14/chartex" xmlns:mc="http://schemas.openxmlformats.org/markup-compatibility/2006" xmlns:aink="http://schemas.microsoft.com/office/drawing/2016/ink" xmlns:am3d="http://schemas.microsoft.com/office/drawing/2017/model3d" xmlns:o="urn:schemas-microsoft-com:office:office" xmlns:oel="http://schemas.microsoft.com/office/2019/extlst" xmlns:r="http://schemas.openxmlformats.org/officeDocument/2006/relationships" xmlns:m="http://schemas.openxmlformats.org/officeDocument/2006/math" xmlns:v="urn:schemas-microsoft-com:vml" xmlns:wp14="http://schemas.microsoft.com/office/word/2010/wordprocessingDrawing" xmlns:wp="http://schemas.openxmlformats.org/drawingml/2006/wordprocessingDrawing" xmlns:w10="urn:schemas-microsoft-com:office:word" xmlns:w="http://schemas.openxmlformats.org/wordprocessingml/2006/main" xmlns:w14="http://schemas.microsoft.com/office/word/2010/wordml" xmlns:w15="http://schemas.microsoft.com/office/word/2012/wordml" xmlns:w16cex="http://schemas.microsoft.com/office/word/2018/wordml/cex" xmlns:w16cid="http://schemas.microsoft.com/office/word/2016/wordml/cid" xmlns:w16="http://schemas.microsoft.com/office/word/2018/wordml" xmlns:w16du="http://schemas.microsoft.com/office/word/2023/wordml/word16du" xmlns:w16sdtdh="http://schemas.microsoft.com/office/word/2020/wordml/sdtdatahash" xmlns:w16sdtfl="http://schemas.microsoft.com/office/word/2024/wordml/sdtformatlock" xmlns:w16se="http://schemas.microsoft.com/office/word/2015/wordml/symex" xmlns:wpg="http://schemas.microsoft.com/office/word/2010/wordprocessingGroup" xmlns:wpi="http://schemas.microsoft.com/office/word/2010/wordprocessingInk" xmlns:wne="http://schemas.microsoft.com/office/word/2006/wordml" xmlns:wps="http://schemas.microsoft.com/office/word/2010/wordprocessingShape" mc:Ignorable="w14 w15 w16se w16cid w16 w16cex w16sdtdh w16sdtfl w16du wp14">
   <w:abstractNum w:abstractNumId="0" w15:restartNumberingAfterBreak="0">
     <w:nsid w:val="00000001"/>
     <w:multiLevelType w:val="multilevel"/>
@@ -1659,32 +1750,32 @@
       </w:pPr>
     </w:lvl>
   </w:abstractNum>
-  <w:num w:numId="1">
+  <w:num w:numId="1" w16cid:durableId="434638608">
     <w:abstractNumId w:val="0"/>
   </w:num>
-  <w:num w:numId="2">
+  <w:num w:numId="2" w16cid:durableId="1115102340">
     <w:abstractNumId w:val="4"/>
   </w:num>
-  <w:num w:numId="3">
+  <w:num w:numId="3" w16cid:durableId="1856264869">
     <w:abstractNumId w:val="2"/>
   </w:num>
-  <w:num w:numId="4">
+  <w:num w:numId="4" w16cid:durableId="1695573077">
     <w:abstractNumId w:val="1"/>
   </w:num>
-  <w:num w:numId="5">
+  <w:num w:numId="5" w16cid:durableId="855312029">
     <w:abstractNumId w:val="5"/>
   </w:num>
-  <w:num w:numId="6">
+  <w:num w:numId="6" w16cid:durableId="791903315">
     <w:abstractNumId w:val="6"/>
   </w:num>
-  <w:num w:numId="7">
+  <w:num w:numId="7" w16cid:durableId="1108813596">
     <w:abstractNumId w:val="3"/>
   </w:num>
 </w:numbering>
 </file>
 
 <file path=word/styles.xml><?xml version="1.0" encoding="utf-8"?>
-<w:styles xmlns:mc="http://schemas.openxmlformats.org/markup-compatibility/2006" xmlns:r="http://schemas.openxmlformats.org/officeDocument/2006/relationships" xmlns:w="http://schemas.openxmlformats.org/wordprocessingml/2006/main" xmlns:w14="http://schemas.microsoft.com/office/word/2010/wordml" xmlns:w15="http://schemas.microsoft.com/office/word/2012/wordml" mc:Ignorable="w14 w15">
+<w:styles xmlns:mc="http://schemas.openxmlformats.org/markup-compatibility/2006" xmlns:r="http://schemas.openxmlformats.org/officeDocument/2006/relationships" xmlns:w="http://schemas.openxmlformats.org/wordprocessingml/2006/main" xmlns:w14="http://schemas.microsoft.com/office/word/2010/wordml" xmlns:w15="http://schemas.microsoft.com/office/word/2012/wordml" xmlns:w16cex="http://schemas.microsoft.com/office/word/2018/wordml/cex" xmlns:w16cid="http://schemas.microsoft.com/office/word/2016/wordml/cid" xmlns:w16="http://schemas.microsoft.com/office/word/2018/wordml" xmlns:w16du="http://schemas.microsoft.com/office/word/2023/wordml/word16du" xmlns:w16sdtdh="http://schemas.microsoft.com/office/word/2020/wordml/sdtdatahash" xmlns:w16sdtfl="http://schemas.microsoft.com/office/word/2024/wordml/sdtformatlock" xmlns:w16se="http://schemas.microsoft.com/office/word/2015/wordml/symex" mc:Ignorable="w14 w15 w16se w16cid w16 w16cex w16sdtdh w16sdtfl w16du">
   <w:docDefaults>
     <w:rPrDefault>
       <w:rPr>
@@ -1700,7 +1791,7 @@
       </w:pPr>
     </w:pPrDefault>
   </w:docDefaults>
-  <w:latentStyles w:defLockedState="0" w:defUIPriority="99" w:defSemiHidden="0" w:defUnhideWhenUsed="0" w:defQFormat="0" w:count="371">
+  <w:latentStyles w:defLockedState="0" w:defUIPriority="99" w:defSemiHidden="0" w:defUnhideWhenUsed="0" w:defQFormat="0" w:count="376">
     <w:lsdException w:name="Normal" w:uiPriority="0" w:qFormat="1"/>
     <w:lsdException w:name="heading 1" w:uiPriority="9" w:qFormat="1"/>
     <w:lsdException w:name="heading 2" w:semiHidden="1" w:uiPriority="9" w:unhideWhenUsed="1" w:qFormat="1"/>
@@ -2072,6 +2163,11 @@
     <w:lsdException w:name="List Table 5 Dark Accent 6" w:uiPriority="50"/>
     <w:lsdException w:name="List Table 6 Colorful Accent 6" w:uiPriority="51"/>
     <w:lsdException w:name="List Table 7 Colorful Accent 6" w:uiPriority="52"/>
+    <w:lsdException w:name="Mention" w:semiHidden="1" w:unhideWhenUsed="1"/>
+    <w:lsdException w:name="Smart Hyperlink" w:semiHidden="1" w:unhideWhenUsed="1"/>
+    <w:lsdException w:name="Hashtag" w:semiHidden="1" w:unhideWhenUsed="1"/>
+    <w:lsdException w:name="Unresolved Mention" w:semiHidden="1" w:unhideWhenUsed="1"/>
+    <w:lsdException w:name="Smart Link" w:semiHidden="1" w:unhideWhenUsed="1"/>
   </w:latentStyles>
   <w:style w:type="paragraph" w:default="1" w:styleId="Normal">
     <w:name w:val="Normal"/>

</xml_diff>

<commit_message>
atualizando as datas dos templates docx
</commit_message>
<xml_diff>
--- a/src/template/NOTA BG Nº  - DRH 1  - 2025 -ELOGIO DOAÇÃO DE SANGUE TEN LOUREIRO.docx
+++ b/src/template/NOTA BG Nº  - DRH 1  - 2025 -ELOGIO DOAÇÃO DE SANGUE TEN LOUREIRO.docx
@@ -1,6 +1,6 @@
 
 <file path=word/document.xml><?xml version="1.0" encoding="utf-8"?>
-<w:document xmlns:wpc="http://schemas.microsoft.com/office/word/2010/wordprocessingCanvas" xmlns:cx="http://schemas.microsoft.com/office/drawing/2014/chartex" xmlns:cx1="http://schemas.microsoft.com/office/drawing/2015/9/8/chartex" xmlns:cx2="http://schemas.microsoft.com/office/drawing/2015/10/21/chartex" xmlns:cx3="http://schemas.microsoft.com/office/drawing/2016/5/9/chartex" xmlns:cx4="http://schemas.microsoft.com/office/drawing/2016/5/10/chartex" xmlns:cx5="http://schemas.microsoft.com/office/drawing/2016/5/11/chartex" xmlns:cx6="http://schemas.microsoft.com/office/drawing/2016/5/12/chartex" xmlns:cx7="http://schemas.microsoft.com/office/drawing/2016/5/13/chartex" xmlns:cx8="http://schemas.microsoft.com/office/drawing/2016/5/14/chartex" xmlns:mc="http://schemas.openxmlformats.org/markup-compatibility/2006" xmlns:aink="http://schemas.microsoft.com/office/drawing/2016/ink" xmlns:am3d="http://schemas.microsoft.com/office/drawing/2017/model3d" xmlns:o="urn:schemas-microsoft-com:office:office" xmlns:oel="http://schemas.microsoft.com/office/2019/extlst" xmlns:r="http://schemas.openxmlformats.org/officeDocument/2006/relationships" xmlns:m="http://schemas.openxmlformats.org/officeDocument/2006/math" xmlns:v="urn:schemas-microsoft-com:vml" xmlns:wp14="http://schemas.microsoft.com/office/word/2010/wordprocessingDrawing" xmlns:wp="http://schemas.openxmlformats.org/drawingml/2006/wordprocessingDrawing" xmlns:w10="urn:schemas-microsoft-com:office:word" xmlns:w="http://schemas.openxmlformats.org/wordprocessingml/2006/main" xmlns:w14="http://schemas.microsoft.com/office/word/2010/wordml" xmlns:w15="http://schemas.microsoft.com/office/word/2012/wordml" xmlns:w16cex="http://schemas.microsoft.com/office/word/2018/wordml/cex" xmlns:w16cid="http://schemas.microsoft.com/office/word/2016/wordml/cid" xmlns:w16="http://schemas.microsoft.com/office/word/2018/wordml" xmlns:w16du="http://schemas.microsoft.com/office/word/2023/wordml/word16du" xmlns:w16sdtdh="http://schemas.microsoft.com/office/word/2020/wordml/sdtdatahash" xmlns:w16sdtfl="http://schemas.microsoft.com/office/word/2024/wordml/sdtformatlock" xmlns:w16se="http://schemas.microsoft.com/office/word/2015/wordml/symex" xmlns:wpg="http://schemas.microsoft.com/office/word/2010/wordprocessingGroup" xmlns:wpi="http://schemas.microsoft.com/office/word/2010/wordprocessingInk" xmlns:wne="http://schemas.microsoft.com/office/word/2006/wordml" xmlns:wps="http://schemas.microsoft.com/office/word/2010/wordprocessingShape" mc:Ignorable="w14 w15 w16se w16cid w16 w16cex w16sdtdh w16sdtfl w16du wp14">
+<w:document xmlns:wpc="http://schemas.microsoft.com/office/word/2010/wordprocessingCanvas" xmlns:cx="http://schemas.microsoft.com/office/drawing/2014/chartex" xmlns:mc="http://schemas.openxmlformats.org/markup-compatibility/2006" xmlns:o="urn:schemas-microsoft-com:office:office" xmlns:r="http://schemas.openxmlformats.org/officeDocument/2006/relationships" xmlns:m="http://schemas.openxmlformats.org/officeDocument/2006/math" xmlns:v="urn:schemas-microsoft-com:vml" xmlns:wp14="http://schemas.microsoft.com/office/word/2010/wordprocessingDrawing" xmlns:wp="http://schemas.openxmlformats.org/drawingml/2006/wordprocessingDrawing" xmlns:w10="urn:schemas-microsoft-com:office:word" xmlns:w="http://schemas.openxmlformats.org/wordprocessingml/2006/main" xmlns:w14="http://schemas.microsoft.com/office/word/2010/wordml" xmlns:w15="http://schemas.microsoft.com/office/word/2012/wordml" xmlns:w16se="http://schemas.microsoft.com/office/word/2015/wordml/symex" xmlns:wpg="http://schemas.microsoft.com/office/word/2010/wordprocessingGroup" xmlns:wpi="http://schemas.microsoft.com/office/word/2010/wordprocessingInk" xmlns:wne="http://schemas.microsoft.com/office/word/2006/wordml" xmlns:wps="http://schemas.microsoft.com/office/word/2010/wordprocessingShape" mc:Ignorable="w14 w15 w16se wp14">
   <w:body>
     <w:p>
       <w:pPr>
@@ -159,7 +159,7 @@
                                 <w:sz w:val="16"/>
                                 <w:szCs w:val="16"/>
                               </w:rPr>
-                              <w:t>5</w:t>
+                              <w:t>6</w:t>
                             </w:r>
                             <w:r>
                               <w:rPr>
@@ -233,7 +233,7 @@
                 <v:stroke joinstyle="miter"/>
                 <v:path gradientshapeok="t" o:connecttype="rect"/>
               </v:shapetype>
-              <v:shape id="Caixa de texto 1" o:spid="_x0000_s1026" type="#_x0000_t202" style="position:absolute;left:0;text-align:left;margin-left:365.95pt;margin-top:1.3pt;width:121.45pt;height:64.6pt;z-index:251659264;visibility:visible;mso-wrap-style:square;mso-width-percent:0;mso-height-percent:0;mso-wrap-distance-left:9pt;mso-wrap-distance-top:0;mso-wrap-distance-right:9pt;mso-wrap-distance-bottom:0;mso-position-horizontal:absolute;mso-position-horizontal-relative:text;mso-position-vertical:absolute;mso-position-vertical-relative:text;mso-width-percent:0;mso-height-percent:0;mso-width-relative:page;mso-height-relative:page;v-text-anchor:top" o:gfxdata="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" stroked="f">
+              <v:shape id="Caixa de texto 1" o:spid="_x0000_s1026" type="#_x0000_t202" style="position:absolute;left:0;text-align:left;margin-left:365.95pt;margin-top:1.3pt;width:121.45pt;height:64.6pt;z-index:251659264;visibility:visible;mso-wrap-style:square;mso-width-percent:0;mso-height-percent:0;mso-wrap-distance-left:9pt;mso-wrap-distance-top:0;mso-wrap-distance-right:9pt;mso-wrap-distance-bottom:0;mso-position-horizontal:absolute;mso-position-horizontal-relative:text;mso-position-vertical:absolute;mso-position-vertical-relative:text;mso-width-percent:0;mso-height-percent:0;mso-width-relative:page;mso-height-relative:page;v-text-anchor:top" o:gfxdata="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" stroked="f">
                 <v:textbox>
                   <w:txbxContent>
                     <w:p>
@@ -281,7 +281,7 @@
                           <w:sz w:val="16"/>
                           <w:szCs w:val="16"/>
                         </w:rPr>
-                        <w:t>5</w:t>
+                        <w:t>6</w:t>
                       </w:r>
                       <w:r>
                         <w:rPr>
@@ -378,54 +378,28 @@
         <w:rPr>
           <w:b/>
         </w:rPr>
-        <w:t>{</w:t>
-      </w:r>
-      <w:proofErr w:type="spellStart"/>
+        <w:t>{nota_bg}</w:t>
+      </w:r>
       <w:r>
         <w:rPr>
           <w:b/>
         </w:rPr>
-        <w:t>nota_</w:t>
-      </w:r>
-      <w:proofErr w:type="gramStart"/>
+        <w:t>/DP</w:t>
+      </w:r>
       <w:r>
         <w:rPr>
           <w:b/>
         </w:rPr>
-        <w:t>bg</w:t>
-      </w:r>
-      <w:proofErr w:type="spellEnd"/>
+        <w:t>/202</w:t>
+      </w:r>
       <w:r>
         <w:rPr>
           <w:b/>
         </w:rPr>
-        <w:t>}</w:t>
-      </w:r>
-      <w:r>
-        <w:rPr>
-          <w:b/>
-        </w:rPr>
-        <w:t>/</w:t>
-      </w:r>
-      <w:proofErr w:type="gramEnd"/>
-      <w:r>
-        <w:rPr>
-          <w:b/>
-        </w:rPr>
-        <w:t>DP</w:t>
-      </w:r>
-      <w:r>
-        <w:rPr>
-          <w:b/>
-        </w:rPr>
-        <w:t>/202</w:t>
-      </w:r>
-      <w:r>
-        <w:rPr>
-          <w:b/>
-        </w:rPr>
-        <w:t>5</w:t>
-      </w:r>
+        <w:t>6</w:t>
+      </w:r>
+      <w:bookmarkStart w:id="0" w:name="_GoBack"/>
+      <w:bookmarkEnd w:id="0"/>
       <w:r>
         <w:rPr>
           <w:b/>
@@ -523,21 +497,19 @@
         <w:rPr>
           <w:color w:val="FF0000"/>
         </w:rPr>
-        <w:t>{</w:t>
-      </w:r>
-      <w:proofErr w:type="spellStart"/>
+        <w:t>{posto_graduacao}</w:t>
+      </w:r>
       <w:r>
         <w:rPr>
           <w:color w:val="FF0000"/>
         </w:rPr>
-        <w:t>posto_graduacao</w:t>
-      </w:r>
-      <w:proofErr w:type="spellEnd"/>
+        <w:t xml:space="preserve"> </w:t>
+      </w:r>
       <w:r>
         <w:rPr>
           <w:color w:val="FF0000"/>
         </w:rPr>
-        <w:t>}</w:t>
+        <w:t>{quadro}</w:t>
       </w:r>
       <w:r>
         <w:rPr>
@@ -549,34 +521,14 @@
         <w:rPr>
           <w:color w:val="FF0000"/>
         </w:rPr>
-        <w:t>{quadro}</w:t>
+        <w:t>{nome_milita</w:t>
       </w:r>
       <w:r>
         <w:rPr>
           <w:color w:val="FF0000"/>
         </w:rPr>
-        <w:t xml:space="preserve"> </w:t>
-      </w:r>
-      <w:r>
-        <w:rPr>
-          <w:color w:val="FF0000"/>
-        </w:rPr>
-        <w:t>{</w:t>
-      </w:r>
-      <w:proofErr w:type="spellStart"/>
-      <w:r>
-        <w:rPr>
-          <w:color w:val="FF0000"/>
-        </w:rPr>
-        <w:t>nome_milita</w:t>
-      </w:r>
-      <w:r>
-        <w:rPr>
-          <w:color w:val="FF0000"/>
-        </w:rPr>
         <w:t>r</w:t>
       </w:r>
-      <w:proofErr w:type="spellEnd"/>
       <w:r>
         <w:rPr>
           <w:color w:val="FF0000"/>
@@ -603,63 +555,25 @@
           <w:b/>
           <w:color w:val="FF0000"/>
         </w:rPr>
-        <w:t>{</w:t>
-      </w:r>
-      <w:proofErr w:type="spellStart"/>
-      <w:r>
-        <w:rPr>
-          <w:b/>
+        <w:t>{data_doacao}</w:t>
+      </w:r>
+      <w:r>
+        <w:t>. Atestado pelo(a)</w:t>
+      </w:r>
+      <w:r>
+        <w:rPr>
           <w:color w:val="FF0000"/>
         </w:rPr>
-        <w:t>data_doacao</w:t>
-      </w:r>
-      <w:proofErr w:type="spellEnd"/>
-      <w:r>
-        <w:rPr>
-          <w:b/>
+        <w:t xml:space="preserve"> {atestador}</w:t>
+      </w:r>
+      <w:r>
+        <w:t xml:space="preserve">, COREN/AM </w:t>
+      </w:r>
+      <w:r>
+        <w:rPr>
           <w:color w:val="FF0000"/>
         </w:rPr>
-        <w:t>}</w:t>
-      </w:r>
-      <w:r>
-        <w:t>. Atestado pelo(a)</w:t>
-      </w:r>
-      <w:r>
-        <w:rPr>
-          <w:color w:val="FF0000"/>
-        </w:rPr>
-        <w:t xml:space="preserve"> {atestador}</w:t>
-      </w:r>
-      <w:r>
-        <w:t xml:space="preserve">, COREN/AM </w:t>
-      </w:r>
-      <w:r>
-        <w:rPr>
-          <w:color w:val="FF0000"/>
-        </w:rPr>
-        <w:t>{</w:t>
-      </w:r>
-      <w:proofErr w:type="spellStart"/>
-      <w:proofErr w:type="gramStart"/>
-      <w:r>
-        <w:rPr>
-          <w:color w:val="FF0000"/>
-        </w:rPr>
-        <w:t>numero</w:t>
-      </w:r>
-      <w:proofErr w:type="gramEnd"/>
-      <w:r>
-        <w:rPr>
-          <w:color w:val="FF0000"/>
-        </w:rPr>
-        <w:t>_coren</w:t>
-      </w:r>
-      <w:proofErr w:type="spellEnd"/>
-      <w:r>
-        <w:rPr>
-          <w:color w:val="FF0000"/>
-        </w:rPr>
-        <w:t>}</w:t>
+        <w:t>{numero_coren}</w:t>
       </w:r>
       <w:r>
         <w:rPr>
@@ -785,8 +699,6 @@
         </w:rPr>
         <w:t>(</w:t>
       </w:r>
-      <w:proofErr w:type="spellStart"/>
-      <w:proofErr w:type="gramStart"/>
       <w:r>
         <w:rPr>
           <w:bCs/>
@@ -795,20 +707,8 @@
           <w:sz w:val="20"/>
           <w:szCs w:val="20"/>
         </w:rPr>
-        <w:t>numero</w:t>
-      </w:r>
-      <w:proofErr w:type="gramEnd"/>
-      <w:r>
-        <w:rPr>
-          <w:bCs/>
-          <w:i/>
-          <w:color w:val="FF0000"/>
-          <w:sz w:val="20"/>
-          <w:szCs w:val="20"/>
-        </w:rPr>
-        <w:t>_siged</w:t>
-      </w:r>
-      <w:proofErr w:type="spellEnd"/>
+        <w:t>numero_siged</w:t>
+      </w:r>
       <w:r>
         <w:rPr>
           <w:i/>
@@ -868,21 +768,7 @@
         <w:rPr>
           <w:color w:val="FF0000"/>
         </w:rPr>
-        <w:t>{</w:t>
-      </w:r>
-      <w:proofErr w:type="spellStart"/>
-      <w:r>
-        <w:rPr>
-          <w:color w:val="FF0000"/>
-        </w:rPr>
-        <w:t>data_atual</w:t>
-      </w:r>
-      <w:proofErr w:type="spellEnd"/>
-      <w:r>
-        <w:rPr>
-          <w:color w:val="FF0000"/>
-        </w:rPr>
-        <w:t>}</w:t>
+        <w:t>{data_atual}</w:t>
       </w:r>
       <w:r>
         <w:t>.</w:t>
@@ -976,7 +862,7 @@
 </file>
 
 <file path=word/endnotes.xml><?xml version="1.0" encoding="utf-8"?>
-<w:endnotes xmlns:wpc="http://schemas.microsoft.com/office/word/2010/wordprocessingCanvas" xmlns:cx="http://schemas.microsoft.com/office/drawing/2014/chartex" xmlns:cx1="http://schemas.microsoft.com/office/drawing/2015/9/8/chartex" xmlns:cx2="http://schemas.microsoft.com/office/drawing/2015/10/21/chartex" xmlns:cx3="http://schemas.microsoft.com/office/drawing/2016/5/9/chartex" xmlns:cx4="http://schemas.microsoft.com/office/drawing/2016/5/10/chartex" xmlns:cx5="http://schemas.microsoft.com/office/drawing/2016/5/11/chartex" xmlns:cx6="http://schemas.microsoft.com/office/drawing/2016/5/12/chartex" xmlns:cx7="http://schemas.microsoft.com/office/drawing/2016/5/13/chartex" xmlns:cx8="http://schemas.microsoft.com/office/drawing/2016/5/14/chartex" xmlns:mc="http://schemas.openxmlformats.org/markup-compatibility/2006" xmlns:aink="http://schemas.microsoft.com/office/drawing/2016/ink" xmlns:am3d="http://schemas.microsoft.com/office/drawing/2017/model3d" xmlns:o="urn:schemas-microsoft-com:office:office" xmlns:oel="http://schemas.microsoft.com/office/2019/extlst" xmlns:r="http://schemas.openxmlformats.org/officeDocument/2006/relationships" xmlns:m="http://schemas.openxmlformats.org/officeDocument/2006/math" xmlns:v="urn:schemas-microsoft-com:vml" xmlns:wp14="http://schemas.microsoft.com/office/word/2010/wordprocessingDrawing" xmlns:wp="http://schemas.openxmlformats.org/drawingml/2006/wordprocessingDrawing" xmlns:w10="urn:schemas-microsoft-com:office:word" xmlns:w="http://schemas.openxmlformats.org/wordprocessingml/2006/main" xmlns:w14="http://schemas.microsoft.com/office/word/2010/wordml" xmlns:w15="http://schemas.microsoft.com/office/word/2012/wordml" xmlns:w16cex="http://schemas.microsoft.com/office/word/2018/wordml/cex" xmlns:w16cid="http://schemas.microsoft.com/office/word/2016/wordml/cid" xmlns:w16="http://schemas.microsoft.com/office/word/2018/wordml" xmlns:w16du="http://schemas.microsoft.com/office/word/2023/wordml/word16du" xmlns:w16sdtdh="http://schemas.microsoft.com/office/word/2020/wordml/sdtdatahash" xmlns:w16sdtfl="http://schemas.microsoft.com/office/word/2024/wordml/sdtformatlock" xmlns:w16se="http://schemas.microsoft.com/office/word/2015/wordml/symex" xmlns:wpg="http://schemas.microsoft.com/office/word/2010/wordprocessingGroup" xmlns:wpi="http://schemas.microsoft.com/office/word/2010/wordprocessingInk" xmlns:wne="http://schemas.microsoft.com/office/word/2006/wordml" xmlns:wps="http://schemas.microsoft.com/office/word/2010/wordprocessingShape" mc:Ignorable="w14 w15 w16se w16cid w16 w16cex w16sdtdh w16sdtfl w16du wp14">
+<w:endnotes xmlns:wpc="http://schemas.microsoft.com/office/word/2010/wordprocessingCanvas" xmlns:cx="http://schemas.microsoft.com/office/drawing/2014/chartex" xmlns:mc="http://schemas.openxmlformats.org/markup-compatibility/2006" xmlns:o="urn:schemas-microsoft-com:office:office" xmlns:r="http://schemas.openxmlformats.org/officeDocument/2006/relationships" xmlns:m="http://schemas.openxmlformats.org/officeDocument/2006/math" xmlns:v="urn:schemas-microsoft-com:vml" xmlns:wp14="http://schemas.microsoft.com/office/word/2010/wordprocessingDrawing" xmlns:wp="http://schemas.openxmlformats.org/drawingml/2006/wordprocessingDrawing" xmlns:w10="urn:schemas-microsoft-com:office:word" xmlns:w="http://schemas.openxmlformats.org/wordprocessingml/2006/main" xmlns:w14="http://schemas.microsoft.com/office/word/2010/wordml" xmlns:w15="http://schemas.microsoft.com/office/word/2012/wordml" xmlns:w16se="http://schemas.microsoft.com/office/word/2015/wordml/symex" xmlns:wpg="http://schemas.microsoft.com/office/word/2010/wordprocessingGroup" xmlns:wpi="http://schemas.microsoft.com/office/word/2010/wordprocessingInk" xmlns:wne="http://schemas.microsoft.com/office/word/2006/wordml" xmlns:wps="http://schemas.microsoft.com/office/word/2010/wordprocessingShape" mc:Ignorable="w14 w15 w16se wp14">
   <w:endnote w:type="separator" w:id="-1">
     <w:p>
       <w:r>
@@ -995,7 +881,7 @@
 </file>
 
 <file path=word/footnotes.xml><?xml version="1.0" encoding="utf-8"?>
-<w:footnotes xmlns:wpc="http://schemas.microsoft.com/office/word/2010/wordprocessingCanvas" xmlns:cx="http://schemas.microsoft.com/office/drawing/2014/chartex" xmlns:cx1="http://schemas.microsoft.com/office/drawing/2015/9/8/chartex" xmlns:cx2="http://schemas.microsoft.com/office/drawing/2015/10/21/chartex" xmlns:cx3="http://schemas.microsoft.com/office/drawing/2016/5/9/chartex" xmlns:cx4="http://schemas.microsoft.com/office/drawing/2016/5/10/chartex" xmlns:cx5="http://schemas.microsoft.com/office/drawing/2016/5/11/chartex" xmlns:cx6="http://schemas.microsoft.com/office/drawing/2016/5/12/chartex" xmlns:cx7="http://schemas.microsoft.com/office/drawing/2016/5/13/chartex" xmlns:cx8="http://schemas.microsoft.com/office/drawing/2016/5/14/chartex" xmlns:mc="http://schemas.openxmlformats.org/markup-compatibility/2006" xmlns:aink="http://schemas.microsoft.com/office/drawing/2016/ink" xmlns:am3d="http://schemas.microsoft.com/office/drawing/2017/model3d" xmlns:o="urn:schemas-microsoft-com:office:office" xmlns:oel="http://schemas.microsoft.com/office/2019/extlst" xmlns:r="http://schemas.openxmlformats.org/officeDocument/2006/relationships" xmlns:m="http://schemas.openxmlformats.org/officeDocument/2006/math" xmlns:v="urn:schemas-microsoft-com:vml" xmlns:wp14="http://schemas.microsoft.com/office/word/2010/wordprocessingDrawing" xmlns:wp="http://schemas.openxmlformats.org/drawingml/2006/wordprocessingDrawing" xmlns:w10="urn:schemas-microsoft-com:office:word" xmlns:w="http://schemas.openxmlformats.org/wordprocessingml/2006/main" xmlns:w14="http://schemas.microsoft.com/office/word/2010/wordml" xmlns:w15="http://schemas.microsoft.com/office/word/2012/wordml" xmlns:w16cex="http://schemas.microsoft.com/office/word/2018/wordml/cex" xmlns:w16cid="http://schemas.microsoft.com/office/word/2016/wordml/cid" xmlns:w16="http://schemas.microsoft.com/office/word/2018/wordml" xmlns:w16du="http://schemas.microsoft.com/office/word/2023/wordml/word16du" xmlns:w16sdtdh="http://schemas.microsoft.com/office/word/2020/wordml/sdtdatahash" xmlns:w16sdtfl="http://schemas.microsoft.com/office/word/2024/wordml/sdtformatlock" xmlns:w16se="http://schemas.microsoft.com/office/word/2015/wordml/symex" xmlns:wpg="http://schemas.microsoft.com/office/word/2010/wordprocessingGroup" xmlns:wpi="http://schemas.microsoft.com/office/word/2010/wordprocessingInk" xmlns:wne="http://schemas.microsoft.com/office/word/2006/wordml" xmlns:wps="http://schemas.microsoft.com/office/word/2010/wordprocessingShape" mc:Ignorable="w14 w15 w16se w16cid w16 w16cex w16sdtdh w16sdtfl w16du wp14">
+<w:footnotes xmlns:wpc="http://schemas.microsoft.com/office/word/2010/wordprocessingCanvas" xmlns:cx="http://schemas.microsoft.com/office/drawing/2014/chartex" xmlns:mc="http://schemas.openxmlformats.org/markup-compatibility/2006" xmlns:o="urn:schemas-microsoft-com:office:office" xmlns:r="http://schemas.openxmlformats.org/officeDocument/2006/relationships" xmlns:m="http://schemas.openxmlformats.org/officeDocument/2006/math" xmlns:v="urn:schemas-microsoft-com:vml" xmlns:wp14="http://schemas.microsoft.com/office/word/2010/wordprocessingDrawing" xmlns:wp="http://schemas.openxmlformats.org/drawingml/2006/wordprocessingDrawing" xmlns:w10="urn:schemas-microsoft-com:office:word" xmlns:w="http://schemas.openxmlformats.org/wordprocessingml/2006/main" xmlns:w14="http://schemas.microsoft.com/office/word/2010/wordml" xmlns:w15="http://schemas.microsoft.com/office/word/2012/wordml" xmlns:w16se="http://schemas.microsoft.com/office/word/2015/wordml/symex" xmlns:wpg="http://schemas.microsoft.com/office/word/2010/wordprocessingGroup" xmlns:wpi="http://schemas.microsoft.com/office/word/2010/wordprocessingInk" xmlns:wne="http://schemas.microsoft.com/office/word/2006/wordml" xmlns:wps="http://schemas.microsoft.com/office/word/2010/wordprocessingShape" mc:Ignorable="w14 w15 w16se wp14">
   <w:footnote w:type="separator" w:id="-1">
     <w:p>
       <w:r>
@@ -1014,7 +900,7 @@
 </file>
 
 <file path=word/numbering.xml><?xml version="1.0" encoding="utf-8"?>
-<w:numbering xmlns:wpc="http://schemas.microsoft.com/office/word/2010/wordprocessingCanvas" xmlns:cx="http://schemas.microsoft.com/office/drawing/2014/chartex" xmlns:cx1="http://schemas.microsoft.com/office/drawing/2015/9/8/chartex" xmlns:cx2="http://schemas.microsoft.com/office/drawing/2015/10/21/chartex" xmlns:cx3="http://schemas.microsoft.com/office/drawing/2016/5/9/chartex" xmlns:cx4="http://schemas.microsoft.com/office/drawing/2016/5/10/chartex" xmlns:cx5="http://schemas.microsoft.com/office/drawing/2016/5/11/chartex" xmlns:cx6="http://schemas.microsoft.com/office/drawing/2016/5/12/chartex" xmlns:cx7="http://schemas.microsoft.com/office/drawing/2016/5/13/chartex" xmlns:cx8="http://schemas.microsoft.com/office/drawing/2016/5/14/chartex" xmlns:mc="http://schemas.openxmlformats.org/markup-compatibility/2006" xmlns:aink="http://schemas.microsoft.com/office/drawing/2016/ink" xmlns:am3d="http://schemas.microsoft.com/office/drawing/2017/model3d" xmlns:o="urn:schemas-microsoft-com:office:office" xmlns:oel="http://schemas.microsoft.com/office/2019/extlst" xmlns:r="http://schemas.openxmlformats.org/officeDocument/2006/relationships" xmlns:m="http://schemas.openxmlformats.org/officeDocument/2006/math" xmlns:v="urn:schemas-microsoft-com:vml" xmlns:wp14="http://schemas.microsoft.com/office/word/2010/wordprocessingDrawing" xmlns:wp="http://schemas.openxmlformats.org/drawingml/2006/wordprocessingDrawing" xmlns:w10="urn:schemas-microsoft-com:office:word" xmlns:w="http://schemas.openxmlformats.org/wordprocessingml/2006/main" xmlns:w14="http://schemas.microsoft.com/office/word/2010/wordml" xmlns:w15="http://schemas.microsoft.com/office/word/2012/wordml" xmlns:w16cex="http://schemas.microsoft.com/office/word/2018/wordml/cex" xmlns:w16cid="http://schemas.microsoft.com/office/word/2016/wordml/cid" xmlns:w16="http://schemas.microsoft.com/office/word/2018/wordml" xmlns:w16du="http://schemas.microsoft.com/office/word/2023/wordml/word16du" xmlns:w16sdtdh="http://schemas.microsoft.com/office/word/2020/wordml/sdtdatahash" xmlns:w16sdtfl="http://schemas.microsoft.com/office/word/2024/wordml/sdtformatlock" xmlns:w16se="http://schemas.microsoft.com/office/word/2015/wordml/symex" xmlns:wpg="http://schemas.microsoft.com/office/word/2010/wordprocessingGroup" xmlns:wpi="http://schemas.microsoft.com/office/word/2010/wordprocessingInk" xmlns:wne="http://schemas.microsoft.com/office/word/2006/wordml" xmlns:wps="http://schemas.microsoft.com/office/word/2010/wordprocessingShape" mc:Ignorable="w14 w15 w16se w16cid w16 w16cex w16sdtdh w16sdtfl w16du wp14">
+<w:numbering xmlns:wpc="http://schemas.microsoft.com/office/word/2010/wordprocessingCanvas" xmlns:cx="http://schemas.microsoft.com/office/drawing/2014/chartex" xmlns:mc="http://schemas.openxmlformats.org/markup-compatibility/2006" xmlns:o="urn:schemas-microsoft-com:office:office" xmlns:r="http://schemas.openxmlformats.org/officeDocument/2006/relationships" xmlns:m="http://schemas.openxmlformats.org/officeDocument/2006/math" xmlns:v="urn:schemas-microsoft-com:vml" xmlns:wp14="http://schemas.microsoft.com/office/word/2010/wordprocessingDrawing" xmlns:wp="http://schemas.openxmlformats.org/drawingml/2006/wordprocessingDrawing" xmlns:w10="urn:schemas-microsoft-com:office:word" xmlns:w="http://schemas.openxmlformats.org/wordprocessingml/2006/main" xmlns:w14="http://schemas.microsoft.com/office/word/2010/wordml" xmlns:w15="http://schemas.microsoft.com/office/word/2012/wordml" xmlns:w16se="http://schemas.microsoft.com/office/word/2015/wordml/symex" xmlns:wpg="http://schemas.microsoft.com/office/word/2010/wordprocessingGroup" xmlns:wpi="http://schemas.microsoft.com/office/word/2010/wordprocessingInk" xmlns:wne="http://schemas.microsoft.com/office/word/2006/wordml" xmlns:wps="http://schemas.microsoft.com/office/word/2010/wordprocessingShape" mc:Ignorable="w14 w15 w16se wp14">
   <w:abstractNum w:abstractNumId="0" w15:restartNumberingAfterBreak="0">
     <w:nsid w:val="00000001"/>
     <w:multiLevelType w:val="multilevel"/>
@@ -1750,32 +1636,32 @@
       </w:pPr>
     </w:lvl>
   </w:abstractNum>
-  <w:num w:numId="1" w16cid:durableId="434638608">
+  <w:num w:numId="1">
     <w:abstractNumId w:val="0"/>
   </w:num>
-  <w:num w:numId="2" w16cid:durableId="1115102340">
+  <w:num w:numId="2">
     <w:abstractNumId w:val="4"/>
   </w:num>
-  <w:num w:numId="3" w16cid:durableId="1856264869">
+  <w:num w:numId="3">
     <w:abstractNumId w:val="2"/>
   </w:num>
-  <w:num w:numId="4" w16cid:durableId="1695573077">
+  <w:num w:numId="4">
     <w:abstractNumId w:val="1"/>
   </w:num>
-  <w:num w:numId="5" w16cid:durableId="855312029">
+  <w:num w:numId="5">
     <w:abstractNumId w:val="5"/>
   </w:num>
-  <w:num w:numId="6" w16cid:durableId="791903315">
+  <w:num w:numId="6">
     <w:abstractNumId w:val="6"/>
   </w:num>
-  <w:num w:numId="7" w16cid:durableId="1108813596">
+  <w:num w:numId="7">
     <w:abstractNumId w:val="3"/>
   </w:num>
 </w:numbering>
 </file>
 
 <file path=word/styles.xml><?xml version="1.0" encoding="utf-8"?>
-<w:styles xmlns:mc="http://schemas.openxmlformats.org/markup-compatibility/2006" xmlns:r="http://schemas.openxmlformats.org/officeDocument/2006/relationships" xmlns:w="http://schemas.openxmlformats.org/wordprocessingml/2006/main" xmlns:w14="http://schemas.microsoft.com/office/word/2010/wordml" xmlns:w15="http://schemas.microsoft.com/office/word/2012/wordml" xmlns:w16cex="http://schemas.microsoft.com/office/word/2018/wordml/cex" xmlns:w16cid="http://schemas.microsoft.com/office/word/2016/wordml/cid" xmlns:w16="http://schemas.microsoft.com/office/word/2018/wordml" xmlns:w16du="http://schemas.microsoft.com/office/word/2023/wordml/word16du" xmlns:w16sdtdh="http://schemas.microsoft.com/office/word/2020/wordml/sdtdatahash" xmlns:w16sdtfl="http://schemas.microsoft.com/office/word/2024/wordml/sdtformatlock" xmlns:w16se="http://schemas.microsoft.com/office/word/2015/wordml/symex" mc:Ignorable="w14 w15 w16se w16cid w16 w16cex w16sdtdh w16sdtfl w16du">
+<w:styles xmlns:mc="http://schemas.openxmlformats.org/markup-compatibility/2006" xmlns:r="http://schemas.openxmlformats.org/officeDocument/2006/relationships" xmlns:w="http://schemas.openxmlformats.org/wordprocessingml/2006/main" xmlns:w14="http://schemas.microsoft.com/office/word/2010/wordml" xmlns:w15="http://schemas.microsoft.com/office/word/2012/wordml" xmlns:w16se="http://schemas.microsoft.com/office/word/2015/wordml/symex" mc:Ignorable="w14 w15 w16se">
   <w:docDefaults>
     <w:rPrDefault>
       <w:rPr>
@@ -1791,7 +1677,7 @@
       </w:pPr>
     </w:pPrDefault>
   </w:docDefaults>
-  <w:latentStyles w:defLockedState="0" w:defUIPriority="99" w:defSemiHidden="0" w:defUnhideWhenUsed="0" w:defQFormat="0" w:count="376">
+  <w:latentStyles w:defLockedState="0" w:defUIPriority="99" w:defSemiHidden="0" w:defUnhideWhenUsed="0" w:defQFormat="0" w:count="371">
     <w:lsdException w:name="Normal" w:uiPriority="0" w:qFormat="1"/>
     <w:lsdException w:name="heading 1" w:uiPriority="9" w:qFormat="1"/>
     <w:lsdException w:name="heading 2" w:semiHidden="1" w:uiPriority="9" w:unhideWhenUsed="1" w:qFormat="1"/>
@@ -2163,11 +2049,6 @@
     <w:lsdException w:name="List Table 5 Dark Accent 6" w:uiPriority="50"/>
     <w:lsdException w:name="List Table 6 Colorful Accent 6" w:uiPriority="51"/>
     <w:lsdException w:name="List Table 7 Colorful Accent 6" w:uiPriority="52"/>
-    <w:lsdException w:name="Mention" w:semiHidden="1" w:unhideWhenUsed="1"/>
-    <w:lsdException w:name="Smart Hyperlink" w:semiHidden="1" w:unhideWhenUsed="1"/>
-    <w:lsdException w:name="Hashtag" w:semiHidden="1" w:unhideWhenUsed="1"/>
-    <w:lsdException w:name="Unresolved Mention" w:semiHidden="1" w:unhideWhenUsed="1"/>
-    <w:lsdException w:name="Smart Link" w:semiHidden="1" w:unhideWhenUsed="1"/>
   </w:latentStyles>
   <w:style w:type="paragraph" w:default="1" w:styleId="Normal">
     <w:name w:val="Normal"/>
@@ -2816,7 +2697,7 @@
 </file>
 
 <file path=customXml/itemProps1.xml><?xml version="1.0" encoding="utf-8"?>
-<ds:datastoreItem xmlns:ds="http://schemas.openxmlformats.org/officeDocument/2006/customXml" ds:itemID="{E6BBBD67-E387-42AB-B41A-643739FF079D}">
+<ds:datastoreItem xmlns:ds="http://schemas.openxmlformats.org/officeDocument/2006/customXml" ds:itemID="{BBBAEAB2-2FEB-48C8-AEBC-712B8FA2411A}">
   <ds:schemaRefs>
     <ds:schemaRef ds:uri="http://schemas.openxmlformats.org/officeDocument/2006/bibliography"/>
   </ds:schemaRefs>

</xml_diff>